<commit_message>
fix Co-authored-by: AlexPats14 <alexandrospatsl@hotmail.com>
</commit_message>
<xml_diff>
--- a/Report/Final Project Report.docx
+++ b/Report/Final Project Report.docx
@@ -118,6 +118,42 @@
         </w:rPr>
         <w:t>Date: May 2025</w:t>
       </w:r>
+      <w:r>
+        <w:rPr>
+          <w:rFonts w:ascii="Times New Roman" w:eastAsia="Times New Roman" w:hAnsi="Times New Roman" w:cs="Times New Roman"/>
+          <w:b/>
+          <w:bCs/>
+          <w:color w:val="000000"/>
+          <w:kern w:val="0"/>
+          <w14:ligatures w14:val="none"/>
+        </w:rPr>
+        <w:br/>
+        <w:t xml:space="preserve">GitHub Link: </w:t>
+      </w:r>
+      <w:hyperlink r:id="rId5" w:history="1">
+        <w:r>
+          <w:rPr>
+            <w:rStyle w:val="Hyperlink"/>
+            <w:rFonts w:ascii="Times New Roman" w:eastAsia="Times New Roman" w:hAnsi="Times New Roman" w:cs="Times New Roman"/>
+            <w:b/>
+            <w:bCs/>
+            <w:kern w:val="0"/>
+            <w14:ligatures w14:val="none"/>
+          </w:rPr>
+          <w:t>https://github.com/cmavrides/MAI645_Team_04</w:t>
+        </w:r>
+      </w:hyperlink>
+      <w:r>
+        <w:rPr>
+          <w:rFonts w:ascii="Times New Roman" w:eastAsia="Times New Roman" w:hAnsi="Times New Roman" w:cs="Times New Roman"/>
+          <w:b/>
+          <w:bCs/>
+          <w:color w:val="000000"/>
+          <w:kern w:val="0"/>
+          <w14:ligatures w14:val="none"/>
+        </w:rPr>
+        <w:t xml:space="preserve"> </w:t>
+      </w:r>
     </w:p>
     <w:p>
       <w:pPr>
@@ -196,7 +232,25 @@
           <w:kern w:val="0"/>
           <w14:ligatures w14:val="none"/>
         </w:rPr>
-        <w:t>, we explore the influence of the seed input length on the model’s prediction accuracy.</w:t>
+        <w:t xml:space="preserve">, we explore </w:t>
+      </w:r>
+      <w:r>
+        <w:rPr>
+          <w:rFonts w:ascii="Times New Roman" w:eastAsia="Times New Roman" w:hAnsi="Times New Roman" w:cs="Times New Roman"/>
+          <w:color w:val="000000"/>
+          <w:kern w:val="0"/>
+          <w14:ligatures w14:val="none"/>
+        </w:rPr>
+        <w:t>what happen if we change the loss function to MSE for Euler Representation</w:t>
+      </w:r>
+      <w:r>
+        <w:rPr>
+          <w:rFonts w:ascii="Times New Roman" w:eastAsia="Times New Roman" w:hAnsi="Times New Roman" w:cs="Times New Roman"/>
+          <w:color w:val="000000"/>
+          <w:kern w:val="0"/>
+          <w14:ligatures w14:val="none"/>
+        </w:rPr>
+        <w:t>.</w:t>
       </w:r>
     </w:p>
     <w:p>
@@ -434,6 +488,7 @@
           <w:kern w:val="0"/>
           <w14:ligatures w14:val="none"/>
         </w:rPr>
+        <w:lastRenderedPageBreak/>
         <w:t xml:space="preserve">For training, we employed the same LSTM-based architecture across all representations. Key changes included the dimensionality of the input </w:t>
       </w:r>
       <w:proofErr w:type="gramStart"/>
@@ -480,7 +535,6 @@
           <w:kern w:val="0"/>
           <w14:ligatures w14:val="none"/>
         </w:rPr>
-        <w:lastRenderedPageBreak/>
         <w:t>Positional</w:t>
       </w:r>
       <w:r>
@@ -815,7 +869,7 @@
           <w:kern w:val="0"/>
         </w:rPr>
         <w:drawing>
-          <wp:inline distT="0" distB="0" distL="0" distR="0" wp14:anchorId="383F3F7E" wp14:editId="4119784B">
+          <wp:inline distT="0" distB="0" distL="0" distR="0" wp14:anchorId="383F3F7E" wp14:editId="5E4575C8">
             <wp:extent cx="5943600" cy="3444240"/>
             <wp:effectExtent l="0" t="0" r="0" b="0"/>
             <wp:docPr id="38579762" name="Picture 2" descr="A graph with a blue line&#10;&#10;AI-generated content may be incorrect."/>
@@ -827,128 +881,6 @@
                 <pic:pic xmlns:pic="http://schemas.openxmlformats.org/drawingml/2006/picture">
                   <pic:nvPicPr>
                     <pic:cNvPr id="38579762" name="Picture 2" descr="A graph with a blue line&#10;&#10;AI-generated content may be incorrect."/>
-                    <pic:cNvPicPr/>
-                  </pic:nvPicPr>
-                  <pic:blipFill>
-                    <a:blip r:embed="rId5" cstate="print">
-                      <a:extLst>
-                        <a:ext uri="{28A0092B-C50C-407E-A947-70E740481C1C}">
-                          <a14:useLocalDpi xmlns:a14="http://schemas.microsoft.com/office/drawing/2010/main" val="0"/>
-                        </a:ext>
-                      </a:extLst>
-                    </a:blip>
-                    <a:stretch>
-                      <a:fillRect/>
-                    </a:stretch>
-                  </pic:blipFill>
-                  <pic:spPr>
-                    <a:xfrm>
-                      <a:off x="0" y="0"/>
-                      <a:ext cx="5943600" cy="3444240"/>
-                    </a:xfrm>
-                    <a:prstGeom prst="rect">
-                      <a:avLst/>
-                    </a:prstGeom>
-                  </pic:spPr>
-                </pic:pic>
-              </a:graphicData>
-            </a:graphic>
-          </wp:inline>
-        </w:drawing>
-      </w:r>
-    </w:p>
-    <w:p>
-      <w:pPr>
-        <w:spacing w:before="100" w:beforeAutospacing="1" w:after="100" w:afterAutospacing="1" w:line="240" w:lineRule="auto"/>
-        <w:jc w:val="center"/>
-        <w:rPr>
-          <w:rFonts w:ascii="Times New Roman" w:eastAsia="Times New Roman" w:hAnsi="Times New Roman" w:cs="Times New Roman"/>
-          <w:color w:val="000000"/>
-          <w:kern w:val="0"/>
-          <w14:ligatures w14:val="none"/>
-        </w:rPr>
-      </w:pPr>
-    </w:p>
-    <w:p>
-      <w:pPr>
-        <w:spacing w:before="100" w:beforeAutospacing="1" w:after="100" w:afterAutospacing="1" w:line="240" w:lineRule="auto"/>
-        <w:jc w:val="center"/>
-        <w:rPr>
-          <w:rFonts w:ascii="Times New Roman" w:eastAsia="Times New Roman" w:hAnsi="Times New Roman" w:cs="Times New Roman"/>
-          <w:color w:val="000000"/>
-          <w:kern w:val="0"/>
-          <w14:ligatures w14:val="none"/>
-        </w:rPr>
-      </w:pPr>
-    </w:p>
-    <w:p>
-      <w:pPr>
-        <w:numPr>
-          <w:ilvl w:val="0"/>
-          <w:numId w:val="4"/>
-        </w:numPr>
-        <w:spacing w:before="100" w:beforeAutospacing="1" w:after="100" w:afterAutospacing="1" w:line="240" w:lineRule="auto"/>
-        <w:rPr>
-          <w:rFonts w:ascii="Times New Roman" w:eastAsia="Times New Roman" w:hAnsi="Times New Roman" w:cs="Times New Roman"/>
-          <w:color w:val="000000"/>
-          <w:kern w:val="0"/>
-          <w14:ligatures w14:val="none"/>
-        </w:rPr>
-      </w:pPr>
-      <w:r>
-        <w:rPr>
-          <w:rFonts w:ascii="Times New Roman" w:eastAsia="Times New Roman" w:hAnsi="Times New Roman" w:cs="Times New Roman"/>
-          <w:b/>
-          <w:bCs/>
-          <w:color w:val="000000"/>
-          <w:kern w:val="0"/>
-          <w14:ligatures w14:val="none"/>
-        </w:rPr>
-        <w:lastRenderedPageBreak/>
-        <w:t>Euler</w:t>
-      </w:r>
-      <w:r>
-        <w:rPr>
-          <w:rFonts w:ascii="Times New Roman" w:eastAsia="Times New Roman" w:hAnsi="Times New Roman" w:cs="Times New Roman"/>
-          <w:color w:val="000000"/>
-          <w:kern w:val="0"/>
-          <w14:ligatures w14:val="none"/>
-        </w:rPr>
-        <w:t>: Real training data showed rapid convergence from ~0.08 to below 0.007. Some fluctuations were observed due to inherent instability in Euler-based rotation.</w:t>
-      </w:r>
-    </w:p>
-    <w:p>
-      <w:pPr>
-        <w:spacing w:before="100" w:beforeAutospacing="1" w:after="100" w:afterAutospacing="1" w:line="240" w:lineRule="auto"/>
-        <w:ind w:left="720"/>
-        <w:jc w:val="center"/>
-        <w:rPr>
-          <w:rFonts w:ascii="Times New Roman" w:eastAsia="Times New Roman" w:hAnsi="Times New Roman" w:cs="Times New Roman"/>
-          <w:color w:val="000000"/>
-          <w:kern w:val="0"/>
-          <w14:ligatures w14:val="none"/>
-        </w:rPr>
-      </w:pPr>
-      <w:r>
-        <w:rPr>
-          <w:rFonts w:ascii="Times New Roman" w:eastAsia="Times New Roman" w:hAnsi="Times New Roman" w:cs="Times New Roman"/>
-          <w:noProof/>
-          <w:color w:val="000000"/>
-          <w:kern w:val="0"/>
-        </w:rPr>
-        <w:drawing>
-          <wp:inline distT="0" distB="0" distL="0" distR="0" wp14:anchorId="0C8F7B83" wp14:editId="1C609AA5">
-            <wp:extent cx="5943600" cy="3444240"/>
-            <wp:effectExtent l="0" t="0" r="0" b="0"/>
-            <wp:docPr id="718334957" name="Picture 3" descr="A graph with orange dots&#10;&#10;AI-generated content may be incorrect."/>
-            <wp:cNvGraphicFramePr>
-              <a:graphicFrameLocks xmlns:a="http://schemas.openxmlformats.org/drawingml/2006/main" noChangeAspect="1"/>
-            </wp:cNvGraphicFramePr>
-            <a:graphic xmlns:a="http://schemas.openxmlformats.org/drawingml/2006/main">
-              <a:graphicData uri="http://schemas.openxmlformats.org/drawingml/2006/picture">
-                <pic:pic xmlns:pic="http://schemas.openxmlformats.org/drawingml/2006/picture">
-                  <pic:nvPicPr>
-                    <pic:cNvPr id="718334957" name="Picture 3" descr="A graph with orange dots&#10;&#10;AI-generated content may be incorrect."/>
                     <pic:cNvPicPr/>
                   </pic:nvPicPr>
                   <pic:blipFill>
@@ -981,6 +913,30 @@
     </w:p>
     <w:p>
       <w:pPr>
+        <w:spacing w:before="100" w:beforeAutospacing="1" w:after="100" w:afterAutospacing="1" w:line="240" w:lineRule="auto"/>
+        <w:jc w:val="center"/>
+        <w:rPr>
+          <w:rFonts w:ascii="Times New Roman" w:eastAsia="Times New Roman" w:hAnsi="Times New Roman" w:cs="Times New Roman"/>
+          <w:color w:val="000000"/>
+          <w:kern w:val="0"/>
+          <w14:ligatures w14:val="none"/>
+        </w:rPr>
+      </w:pPr>
+    </w:p>
+    <w:p>
+      <w:pPr>
+        <w:spacing w:before="100" w:beforeAutospacing="1" w:after="100" w:afterAutospacing="1" w:line="240" w:lineRule="auto"/>
+        <w:jc w:val="center"/>
+        <w:rPr>
+          <w:rFonts w:ascii="Times New Roman" w:eastAsia="Times New Roman" w:hAnsi="Times New Roman" w:cs="Times New Roman"/>
+          <w:color w:val="000000"/>
+          <w:kern w:val="0"/>
+          <w14:ligatures w14:val="none"/>
+        </w:rPr>
+      </w:pPr>
+    </w:p>
+    <w:p>
+      <w:pPr>
         <w:numPr>
           <w:ilvl w:val="0"/>
           <w:numId w:val="4"/>
@@ -1002,21 +958,22 @@
           <w:kern w:val="0"/>
           <w14:ligatures w14:val="none"/>
         </w:rPr>
-        <w:t>Quaternion</w:t>
-      </w:r>
-      <w:r>
-        <w:rPr>
-          <w:rFonts w:ascii="Times New Roman" w:eastAsia="Times New Roman" w:hAnsi="Times New Roman" w:cs="Times New Roman"/>
-          <w:color w:val="000000"/>
-          <w:kern w:val="0"/>
-          <w14:ligatures w14:val="none"/>
-        </w:rPr>
-        <w:t>: Combined real and extrapolated data. Started from simulated loss of 2.47, reaching ~0.007 at the end. Loss reduction was smooth, and model predictions were visually the most stable and natural.</w:t>
+        <w:t>Euler</w:t>
+      </w:r>
+      <w:r>
+        <w:rPr>
+          <w:rFonts w:ascii="Times New Roman" w:eastAsia="Times New Roman" w:hAnsi="Times New Roman" w:cs="Times New Roman"/>
+          <w:color w:val="000000"/>
+          <w:kern w:val="0"/>
+          <w14:ligatures w14:val="none"/>
+        </w:rPr>
+        <w:t>: Real training data showed rapid convergence from ~0.08 to below 0.007. Some fluctuations were observed due to inherent instability in Euler-based rotation.</w:t>
       </w:r>
     </w:p>
     <w:p>
       <w:pPr>
         <w:spacing w:before="100" w:beforeAutospacing="1" w:after="100" w:afterAutospacing="1" w:line="240" w:lineRule="auto"/>
+        <w:ind w:left="720"/>
         <w:jc w:val="center"/>
         <w:rPr>
           <w:rFonts w:ascii="Times New Roman" w:eastAsia="Times New Roman" w:hAnsi="Times New Roman" w:cs="Times New Roman"/>
@@ -1033,7 +990,103 @@
           <w:kern w:val="0"/>
         </w:rPr>
         <w:drawing>
-          <wp:inline distT="0" distB="0" distL="0" distR="0" wp14:anchorId="0510B0EF" wp14:editId="6DDB97EF">
+          <wp:inline distT="0" distB="0" distL="0" distR="0" wp14:anchorId="0C8F7B83" wp14:editId="6C4CEDA3">
+            <wp:extent cx="5943600" cy="3444240"/>
+            <wp:effectExtent l="0" t="0" r="0" b="0"/>
+            <wp:docPr id="718334957" name="Picture 3" descr="A graph with orange dots&#10;&#10;AI-generated content may be incorrect."/>
+            <wp:cNvGraphicFramePr>
+              <a:graphicFrameLocks xmlns:a="http://schemas.openxmlformats.org/drawingml/2006/main" noChangeAspect="1"/>
+            </wp:cNvGraphicFramePr>
+            <a:graphic xmlns:a="http://schemas.openxmlformats.org/drawingml/2006/main">
+              <a:graphicData uri="http://schemas.openxmlformats.org/drawingml/2006/picture">
+                <pic:pic xmlns:pic="http://schemas.openxmlformats.org/drawingml/2006/picture">
+                  <pic:nvPicPr>
+                    <pic:cNvPr id="718334957" name="Picture 3" descr="A graph with orange dots&#10;&#10;AI-generated content may be incorrect."/>
+                    <pic:cNvPicPr/>
+                  </pic:nvPicPr>
+                  <pic:blipFill>
+                    <a:blip r:embed="rId7" cstate="print">
+                      <a:extLst>
+                        <a:ext uri="{28A0092B-C50C-407E-A947-70E740481C1C}">
+                          <a14:useLocalDpi xmlns:a14="http://schemas.microsoft.com/office/drawing/2010/main" val="0"/>
+                        </a:ext>
+                      </a:extLst>
+                    </a:blip>
+                    <a:stretch>
+                      <a:fillRect/>
+                    </a:stretch>
+                  </pic:blipFill>
+                  <pic:spPr>
+                    <a:xfrm>
+                      <a:off x="0" y="0"/>
+                      <a:ext cx="5943600" cy="3444240"/>
+                    </a:xfrm>
+                    <a:prstGeom prst="rect">
+                      <a:avLst/>
+                    </a:prstGeom>
+                  </pic:spPr>
+                </pic:pic>
+              </a:graphicData>
+            </a:graphic>
+          </wp:inline>
+        </w:drawing>
+      </w:r>
+    </w:p>
+    <w:p>
+      <w:pPr>
+        <w:numPr>
+          <w:ilvl w:val="0"/>
+          <w:numId w:val="4"/>
+        </w:numPr>
+        <w:spacing w:before="100" w:beforeAutospacing="1" w:after="100" w:afterAutospacing="1" w:line="240" w:lineRule="auto"/>
+        <w:rPr>
+          <w:rFonts w:ascii="Times New Roman" w:eastAsia="Times New Roman" w:hAnsi="Times New Roman" w:cs="Times New Roman"/>
+          <w:color w:val="000000"/>
+          <w:kern w:val="0"/>
+          <w14:ligatures w14:val="none"/>
+        </w:rPr>
+      </w:pPr>
+      <w:r>
+        <w:rPr>
+          <w:rFonts w:ascii="Times New Roman" w:eastAsia="Times New Roman" w:hAnsi="Times New Roman" w:cs="Times New Roman"/>
+          <w:b/>
+          <w:bCs/>
+          <w:color w:val="000000"/>
+          <w:kern w:val="0"/>
+          <w14:ligatures w14:val="none"/>
+        </w:rPr>
+        <w:t>Quaternion</w:t>
+      </w:r>
+      <w:r>
+        <w:rPr>
+          <w:rFonts w:ascii="Times New Roman" w:eastAsia="Times New Roman" w:hAnsi="Times New Roman" w:cs="Times New Roman"/>
+          <w:color w:val="000000"/>
+          <w:kern w:val="0"/>
+          <w14:ligatures w14:val="none"/>
+        </w:rPr>
+        <w:t>: Combined real and extrapolated data. Started from simulated loss of 2.47, reaching ~0.007 at the end. Loss reduction was smooth, and model predictions were visually the most stable and natural.</w:t>
+      </w:r>
+    </w:p>
+    <w:p>
+      <w:pPr>
+        <w:spacing w:before="100" w:beforeAutospacing="1" w:after="100" w:afterAutospacing="1" w:line="240" w:lineRule="auto"/>
+        <w:jc w:val="center"/>
+        <w:rPr>
+          <w:rFonts w:ascii="Times New Roman" w:eastAsia="Times New Roman" w:hAnsi="Times New Roman" w:cs="Times New Roman"/>
+          <w:color w:val="000000"/>
+          <w:kern w:val="0"/>
+          <w14:ligatures w14:val="none"/>
+        </w:rPr>
+      </w:pPr>
+      <w:r>
+        <w:rPr>
+          <w:rFonts w:ascii="Times New Roman" w:eastAsia="Times New Roman" w:hAnsi="Times New Roman" w:cs="Times New Roman"/>
+          <w:noProof/>
+          <w:color w:val="000000"/>
+          <w:kern w:val="0"/>
+        </w:rPr>
+        <w:drawing>
+          <wp:inline distT="0" distB="0" distL="0" distR="0" wp14:anchorId="0510B0EF" wp14:editId="6C1492B4">
             <wp:extent cx="5158509" cy="2989290"/>
             <wp:effectExtent l="0" t="0" r="0" b="0"/>
             <wp:docPr id="209889958" name="Picture 5"/>
@@ -1048,7 +1101,7 @@
                     <pic:cNvPicPr/>
                   </pic:nvPicPr>
                   <pic:blipFill>
-                    <a:blip r:embed="rId7" cstate="print">
+                    <a:blip r:embed="rId8" cstate="print">
                       <a:extLst>
                         <a:ext uri="{28A0092B-C50C-407E-A947-70E740481C1C}">
                           <a14:useLocalDpi xmlns:a14="http://schemas.microsoft.com/office/drawing/2010/main" val="0"/>
@@ -1114,7 +1167,7 @@
           <w:kern w:val="0"/>
         </w:rPr>
         <w:drawing>
-          <wp:inline distT="0" distB="0" distL="0" distR="0" wp14:anchorId="4A58B146" wp14:editId="03C9C01C">
+          <wp:inline distT="0" distB="0" distL="0" distR="0" wp14:anchorId="4A58B146" wp14:editId="65F466B1">
             <wp:extent cx="5943600" cy="3444240"/>
             <wp:effectExtent l="0" t="0" r="0" b="0"/>
             <wp:docPr id="688762709" name="Picture 6" descr="A graph of a training loss&#10;&#10;AI-generated content may be incorrect."/>
@@ -1129,7 +1182,7 @@
                     <pic:cNvPicPr/>
                   </pic:nvPicPr>
                   <pic:blipFill>
-                    <a:blip r:embed="rId8" cstate="print">
+                    <a:blip r:embed="rId9" cstate="print">
                       <a:extLst>
                         <a:ext uri="{28A0092B-C50C-407E-A947-70E740481C1C}">
                           <a14:useLocalDpi xmlns:a14="http://schemas.microsoft.com/office/drawing/2010/main" val="0"/>
@@ -1428,13 +1481,51 @@
       <w:r>
         <w:rPr>
           <w:rFonts w:ascii="Times New Roman" w:eastAsia="Times New Roman" w:hAnsi="Times New Roman" w:cs="Times New Roman"/>
-          <w:i/>
-          <w:iCs/>
-          <w:color w:val="000000"/>
-          <w:kern w:val="0"/>
-          <w14:ligatures w14:val="none"/>
-        </w:rPr>
-        <w:t>(Graph included showing the decline in MSE-based Euler loss)</w:t>
+          <w:noProof/>
+          <w:color w:val="000000"/>
+          <w:kern w:val="0"/>
+        </w:rPr>
+        <w:drawing>
+          <wp:inline distT="0" distB="0" distL="0" distR="0" wp14:anchorId="0B6F0264" wp14:editId="6B70EB01">
+            <wp:extent cx="5943600" cy="3456305"/>
+            <wp:effectExtent l="0" t="0" r="0" b="0"/>
+            <wp:docPr id="971935494" name="Picture 1" descr="A graph with a green line&#10;&#10;AI-generated content may be incorrect."/>
+            <wp:cNvGraphicFramePr>
+              <a:graphicFrameLocks xmlns:a="http://schemas.openxmlformats.org/drawingml/2006/main" noChangeAspect="1"/>
+            </wp:cNvGraphicFramePr>
+            <a:graphic xmlns:a="http://schemas.openxmlformats.org/drawingml/2006/main">
+              <a:graphicData uri="http://schemas.openxmlformats.org/drawingml/2006/picture">
+                <pic:pic xmlns:pic="http://schemas.openxmlformats.org/drawingml/2006/picture">
+                  <pic:nvPicPr>
+                    <pic:cNvPr id="971935494" name="Picture 1" descr="A graph with a green line&#10;&#10;AI-generated content may be incorrect."/>
+                    <pic:cNvPicPr/>
+                  </pic:nvPicPr>
+                  <pic:blipFill>
+                    <a:blip r:embed="rId10" cstate="print">
+                      <a:extLst>
+                        <a:ext uri="{28A0092B-C50C-407E-A947-70E740481C1C}">
+                          <a14:useLocalDpi xmlns:a14="http://schemas.microsoft.com/office/drawing/2010/main" val="0"/>
+                        </a:ext>
+                      </a:extLst>
+                    </a:blip>
+                    <a:stretch>
+                      <a:fillRect/>
+                    </a:stretch>
+                  </pic:blipFill>
+                  <pic:spPr>
+                    <a:xfrm>
+                      <a:off x="0" y="0"/>
+                      <a:ext cx="5943600" cy="3456305"/>
+                    </a:xfrm>
+                    <a:prstGeom prst="rect">
+                      <a:avLst/>
+                    </a:prstGeom>
+                  </pic:spPr>
+                </pic:pic>
+              </a:graphicData>
+            </a:graphic>
+          </wp:inline>
+        </w:drawing>
       </w:r>
     </w:p>
     <w:p>
@@ -1702,7 +1793,7 @@
                 <w:kern w:val="0"/>
                 <w14:ligatures w14:val="none"/>
               </w:rPr>
-              <w:t>Excellent</w:t>
+              <w:t>Good</w:t>
             </w:r>
           </w:p>
         </w:tc>
@@ -1722,6 +1813,15 @@
                 <w14:ligatures w14:val="none"/>
               </w:rPr>
             </w:pPr>
+            <w:r>
+              <w:rPr>
+                <w:rFonts w:ascii="Times New Roman" w:eastAsia="Times New Roman" w:hAnsi="Times New Roman" w:cs="Times New Roman"/>
+                <w:color w:val="000000"/>
+                <w:kern w:val="0"/>
+                <w14:ligatures w14:val="none"/>
+              </w:rPr>
+              <w:t xml:space="preserve">Very </w:t>
+            </w:r>
             <w:r>
               <w:rPr>
                 <w:rFonts w:ascii="Times New Roman" w:eastAsia="Times New Roman" w:hAnsi="Times New Roman" w:cs="Times New Roman"/>
@@ -1756,7 +1856,7 @@
                 <w:kern w:val="0"/>
                 <w14:ligatures w14:val="none"/>
               </w:rPr>
-              <w:t>Very Good</w:t>
+              <w:t>Good</w:t>
             </w:r>
           </w:p>
         </w:tc>
@@ -1815,7 +1915,7 @@
                 <w:kern w:val="0"/>
                 <w14:ligatures w14:val="none"/>
               </w:rPr>
-              <w:t>Moderate</w:t>
+              <w:t>Good</w:t>
             </w:r>
           </w:p>
         </w:tc>
@@ -1842,7 +1942,7 @@
                 <w:kern w:val="0"/>
                 <w14:ligatures w14:val="none"/>
               </w:rPr>
-              <w:t>Low</w:t>
+              <w:t>Medium</w:t>
             </w:r>
           </w:p>
         </w:tc>
@@ -1869,7 +1969,7 @@
                 <w:kern w:val="0"/>
                 <w14:ligatures w14:val="none"/>
               </w:rPr>
-              <w:t>Excellent</w:t>
+              <w:t>Medium</w:t>
             </w:r>
           </w:p>
         </w:tc>
@@ -1982,7 +2082,7 @@
                 <w:kern w:val="0"/>
                 <w14:ligatures w14:val="none"/>
               </w:rPr>
-              <w:t>Very High</w:t>
+              <w:t>Medium</w:t>
             </w:r>
           </w:p>
         </w:tc>
@@ -2068,6 +2168,15 @@
                 <w:kern w:val="0"/>
                 <w14:ligatures w14:val="none"/>
               </w:rPr>
+              <w:t xml:space="preserve">Very </w:t>
+            </w:r>
+            <w:r>
+              <w:rPr>
+                <w:rFonts w:ascii="Times New Roman" w:eastAsia="Times New Roman" w:hAnsi="Times New Roman" w:cs="Times New Roman"/>
+                <w:color w:val="000000"/>
+                <w:kern w:val="0"/>
+                <w14:ligatures w14:val="none"/>
+              </w:rPr>
               <w:t>Fast</w:t>
             </w:r>
           </w:p>
@@ -2103,240 +2212,104 @@
     </w:tbl>
     <w:p>
       <w:pPr>
+        <w:pStyle w:val="NormalWeb"/>
         <w:numPr>
           <w:ilvl w:val="0"/>
           <w:numId w:val="6"/>
         </w:numPr>
-        <w:spacing w:before="100" w:beforeAutospacing="1" w:after="100" w:afterAutospacing="1" w:line="240" w:lineRule="auto"/>
-        <w:rPr>
-          <w:rFonts w:ascii="Times New Roman" w:eastAsia="Times New Roman" w:hAnsi="Times New Roman" w:cs="Times New Roman"/>
-          <w:color w:val="000000"/>
-          <w:kern w:val="0"/>
-          <w14:ligatures w14:val="none"/>
-        </w:rPr>
-      </w:pPr>
-      <w:r>
-        <w:rPr>
-          <w:rFonts w:ascii="Times New Roman" w:eastAsia="Times New Roman" w:hAnsi="Times New Roman" w:cs="Times New Roman"/>
-          <w:b/>
-          <w:bCs/>
-          <w:color w:val="000000"/>
-          <w:kern w:val="0"/>
-          <w14:ligatures w14:val="none"/>
+        <w:rPr>
+          <w:color w:val="000000"/>
+        </w:rPr>
+      </w:pPr>
+      <w:r>
+        <w:rPr>
+          <w:rStyle w:val="Strong"/>
+          <w:rFonts w:eastAsiaTheme="majorEastAsia"/>
+          <w:color w:val="000000"/>
         </w:rPr>
         <w:t>Positional</w:t>
       </w:r>
       <w:r>
         <w:rPr>
-          <w:rFonts w:ascii="Times New Roman" w:eastAsia="Times New Roman" w:hAnsi="Times New Roman" w:cs="Times New Roman"/>
-          <w:color w:val="000000"/>
-          <w:kern w:val="0"/>
-          <w14:ligatures w14:val="none"/>
-        </w:rPr>
-        <w:t> achieved the lowest error but showed jitter on long predictions.</w:t>
+          <w:rStyle w:val="apple-converted-space"/>
+          <w:rFonts w:eastAsiaTheme="majorEastAsia"/>
+          <w:color w:val="000000"/>
+        </w:rPr>
+        <w:t> </w:t>
+      </w:r>
+      <w:r>
+        <w:rPr>
+          <w:color w:val="000000"/>
+        </w:rPr>
+        <w:t>offered smooth convergence and stable representation but showed minor jitter in extended predictions.</w:t>
       </w:r>
     </w:p>
     <w:p>
       <w:pPr>
+        <w:pStyle w:val="NormalWeb"/>
         <w:numPr>
           <w:ilvl w:val="0"/>
           <w:numId w:val="6"/>
         </w:numPr>
-        <w:spacing w:before="100" w:beforeAutospacing="1" w:after="100" w:afterAutospacing="1" w:line="240" w:lineRule="auto"/>
-        <w:rPr>
-          <w:rFonts w:ascii="Times New Roman" w:eastAsia="Times New Roman" w:hAnsi="Times New Roman" w:cs="Times New Roman"/>
-          <w:color w:val="000000"/>
-          <w:kern w:val="0"/>
-          <w14:ligatures w14:val="none"/>
-        </w:rPr>
-      </w:pPr>
-      <w:r>
-        <w:rPr>
-          <w:rFonts w:ascii="Times New Roman" w:eastAsia="Times New Roman" w:hAnsi="Times New Roman" w:cs="Times New Roman"/>
-          <w:b/>
-          <w:bCs/>
-          <w:color w:val="000000"/>
-          <w:kern w:val="0"/>
-          <w14:ligatures w14:val="none"/>
+        <w:rPr>
+          <w:color w:val="000000"/>
+        </w:rPr>
+      </w:pPr>
+      <w:r>
+        <w:rPr>
+          <w:rStyle w:val="Strong"/>
+          <w:rFonts w:eastAsiaTheme="majorEastAsia"/>
+          <w:color w:val="000000"/>
         </w:rPr>
         <w:t>Euler</w:t>
       </w:r>
       <w:r>
         <w:rPr>
-          <w:rFonts w:ascii="Times New Roman" w:eastAsia="Times New Roman" w:hAnsi="Times New Roman" w:cs="Times New Roman"/>
-          <w:color w:val="000000"/>
-          <w:kern w:val="0"/>
-          <w14:ligatures w14:val="none"/>
-        </w:rPr>
-        <w:t> trained fast but was affected by rotational instability.</w:t>
+          <w:color w:val="000000"/>
+        </w:rPr>
+        <w:t>, when paired with MSE, achieved faster convergence with more consistent visual output than with Angle Distance.</w:t>
       </w:r>
     </w:p>
     <w:p>
       <w:pPr>
+        <w:pStyle w:val="NormalWeb"/>
         <w:numPr>
           <w:ilvl w:val="0"/>
           <w:numId w:val="6"/>
         </w:numPr>
-        <w:spacing w:before="100" w:beforeAutospacing="1" w:after="100" w:afterAutospacing="1" w:line="240" w:lineRule="auto"/>
-        <w:rPr>
-          <w:rFonts w:ascii="Times New Roman" w:eastAsia="Times New Roman" w:hAnsi="Times New Roman" w:cs="Times New Roman"/>
-          <w:color w:val="000000"/>
-          <w:kern w:val="0"/>
-          <w14:ligatures w14:val="none"/>
-        </w:rPr>
-      </w:pPr>
-      <w:r>
-        <w:rPr>
-          <w:rFonts w:ascii="Times New Roman" w:eastAsia="Times New Roman" w:hAnsi="Times New Roman" w:cs="Times New Roman"/>
-          <w:b/>
-          <w:bCs/>
-          <w:color w:val="000000"/>
-          <w:kern w:val="0"/>
-          <w14:ligatures w14:val="none"/>
+        <w:rPr>
+          <w:color w:val="000000"/>
+        </w:rPr>
+      </w:pPr>
+      <w:r>
+        <w:rPr>
+          <w:rStyle w:val="Strong"/>
+          <w:rFonts w:eastAsiaTheme="majorEastAsia"/>
+          <w:color w:val="000000"/>
         </w:rPr>
         <w:t>Quaternions</w:t>
       </w:r>
       <w:r>
         <w:rPr>
-          <w:rFonts w:ascii="Times New Roman" w:eastAsia="Times New Roman" w:hAnsi="Times New Roman" w:cs="Times New Roman"/>
-          <w:color w:val="000000"/>
-          <w:kern w:val="0"/>
-          <w14:ligatures w14:val="none"/>
-        </w:rPr>
-        <w:t> produced the most natural and fluid motion despite longer training.</w:t>
+          <w:rStyle w:val="apple-converted-space"/>
+          <w:rFonts w:eastAsiaTheme="majorEastAsia"/>
+          <w:color w:val="000000"/>
+        </w:rPr>
+        <w:t> </w:t>
+      </w:r>
+      <w:r>
+        <w:rPr>
+          <w:color w:val="000000"/>
+        </w:rPr>
+        <w:t>showed good learning behavior with the smoothest motion overall, albeit with longer training times</w:t>
+      </w:r>
+      <w:r>
+        <w:rPr>
+          <w:color w:val="000000"/>
+        </w:rPr>
+        <w:t>.</w:t>
       </w:r>
     </w:p>
-    <w:p>
-      <w:pPr>
-        <w:spacing w:before="100" w:beforeAutospacing="1" w:after="100" w:afterAutospacing="1" w:line="240" w:lineRule="auto"/>
-        <w:outlineLvl w:val="2"/>
-        <w:rPr>
-          <w:rFonts w:ascii="Times New Roman" w:eastAsia="Times New Roman" w:hAnsi="Times New Roman" w:cs="Times New Roman"/>
-          <w:b/>
-          <w:bCs/>
-          <w:color w:val="000000"/>
-          <w:kern w:val="0"/>
-          <w:sz w:val="27"/>
-          <w:szCs w:val="27"/>
-          <w14:ligatures w14:val="none"/>
-        </w:rPr>
-      </w:pPr>
-      <w:r>
-        <w:rPr>
-          <w:rFonts w:ascii="Times New Roman" w:eastAsia="Times New Roman" w:hAnsi="Times New Roman" w:cs="Times New Roman"/>
-          <w:b/>
-          <w:bCs/>
-          <w:color w:val="000000"/>
-          <w:kern w:val="0"/>
-          <w:sz w:val="27"/>
-          <w:szCs w:val="27"/>
-          <w14:ligatures w14:val="none"/>
-        </w:rPr>
-        <w:t>References</w:t>
-      </w:r>
-    </w:p>
-    <w:p>
-      <w:pPr>
-        <w:numPr>
-          <w:ilvl w:val="0"/>
-          <w:numId w:val="7"/>
-        </w:numPr>
-        <w:spacing w:before="100" w:beforeAutospacing="1" w:after="100" w:afterAutospacing="1" w:line="240" w:lineRule="auto"/>
-        <w:rPr>
-          <w:rFonts w:ascii="Times New Roman" w:eastAsia="Times New Roman" w:hAnsi="Times New Roman" w:cs="Times New Roman"/>
-          <w:color w:val="000000"/>
-          <w:kern w:val="0"/>
-          <w14:ligatures w14:val="none"/>
-        </w:rPr>
-      </w:pPr>
-      <w:r>
-        <w:rPr>
-          <w:rFonts w:ascii="Times New Roman" w:eastAsia="Times New Roman" w:hAnsi="Times New Roman" w:cs="Times New Roman"/>
-          <w:color w:val="000000"/>
-          <w:kern w:val="0"/>
-          <w14:ligatures w14:val="none"/>
-        </w:rPr>
-        <w:t>Zimo Li et al. </w:t>
-      </w:r>
-      <w:r>
-        <w:rPr>
-          <w:rFonts w:ascii="Times New Roman" w:eastAsia="Times New Roman" w:hAnsi="Times New Roman" w:cs="Times New Roman"/>
-          <w:i/>
-          <w:iCs/>
-          <w:color w:val="000000"/>
-          <w:kern w:val="0"/>
-          <w14:ligatures w14:val="none"/>
-        </w:rPr>
-        <w:t>Auto-Conditioned Recurrent Networks for Extended Complex Human Motion Synthesis.</w:t>
-      </w:r>
-      <w:r>
-        <w:rPr>
-          <w:rFonts w:ascii="Times New Roman" w:eastAsia="Times New Roman" w:hAnsi="Times New Roman" w:cs="Times New Roman"/>
-          <w:color w:val="000000"/>
-          <w:kern w:val="0"/>
-          <w14:ligatures w14:val="none"/>
-        </w:rPr>
-        <w:t>arXiv:1707.05363</w:t>
-      </w:r>
-    </w:p>
-    <w:p>
-      <w:pPr>
-        <w:numPr>
-          <w:ilvl w:val="0"/>
-          <w:numId w:val="7"/>
-        </w:numPr>
-        <w:spacing w:before="100" w:beforeAutospacing="1" w:after="100" w:afterAutospacing="1" w:line="240" w:lineRule="auto"/>
-        <w:rPr>
-          <w:rFonts w:ascii="Times New Roman" w:eastAsia="Times New Roman" w:hAnsi="Times New Roman" w:cs="Times New Roman"/>
-          <w:color w:val="000000"/>
-          <w:kern w:val="0"/>
-          <w14:ligatures w14:val="none"/>
-        </w:rPr>
-      </w:pPr>
-      <w:r>
-        <w:rPr>
-          <w:rFonts w:ascii="Times New Roman" w:eastAsia="Times New Roman" w:hAnsi="Times New Roman" w:cs="Times New Roman"/>
-          <w:color w:val="000000"/>
-          <w:kern w:val="0"/>
-          <w14:ligatures w14:val="none"/>
-        </w:rPr>
-        <w:t>Dario Pavllo et al. </w:t>
-      </w:r>
-      <w:proofErr w:type="spellStart"/>
-      <w:r>
-        <w:rPr>
-          <w:rFonts w:ascii="Times New Roman" w:eastAsia="Times New Roman" w:hAnsi="Times New Roman" w:cs="Times New Roman"/>
-          <w:i/>
-          <w:iCs/>
-          <w:color w:val="000000"/>
-          <w:kern w:val="0"/>
-          <w14:ligatures w14:val="none"/>
-        </w:rPr>
-        <w:t>QuaterNet</w:t>
-      </w:r>
-      <w:proofErr w:type="spellEnd"/>
-      <w:r>
-        <w:rPr>
-          <w:rFonts w:ascii="Times New Roman" w:eastAsia="Times New Roman" w:hAnsi="Times New Roman" w:cs="Times New Roman"/>
-          <w:i/>
-          <w:iCs/>
-          <w:color w:val="000000"/>
-          <w:kern w:val="0"/>
-          <w14:ligatures w14:val="none"/>
-        </w:rPr>
-        <w:t>: A Quaternion-based Recurrent Model for Human Motion.</w:t>
-      </w:r>
-      <w:r>
-        <w:rPr>
-          <w:rFonts w:ascii="Times New Roman" w:eastAsia="Times New Roman" w:hAnsi="Times New Roman" w:cs="Times New Roman"/>
-          <w:color w:val="000000"/>
-          <w:kern w:val="0"/>
-          <w14:ligatures w14:val="none"/>
-        </w:rPr>
-        <w:t> arXiv:1805.06485</w:t>
-      </w:r>
-    </w:p>
-    <w:p/>
     <w:sectPr>
       <w:pgSz w:w="12240" w:h="15840"/>
       <w:pgMar w:top="1440" w:right="1440" w:bottom="1440" w:left="1440" w:header="720" w:footer="720" w:gutter="0"/>
@@ -2946,6 +2919,155 @@
     </w:lvl>
   </w:abstractNum>
   <w:abstractNum w:abstractNumId="4" w15:restartNumberingAfterBreak="0">
+    <w:nsid w:val="52815AF9"/>
+    <w:multiLevelType w:val="multilevel"/>
+    <w:tmpl w:val="A0EAC4DE"/>
+    <w:lvl w:ilvl="0">
+      <w:start w:val="1"/>
+      <w:numFmt w:val="bullet"/>
+      <w:lvlText w:val=""/>
+      <w:lvlJc w:val="left"/>
+      <w:pPr>
+        <w:tabs>
+          <w:tab w:val="num" w:pos="720"/>
+        </w:tabs>
+        <w:ind w:left="720" w:hanging="360"/>
+      </w:pPr>
+      <w:rPr>
+        <w:rFonts w:ascii="Symbol" w:hAnsi="Symbol" w:hint="default"/>
+        <w:sz w:val="20"/>
+      </w:rPr>
+    </w:lvl>
+    <w:lvl w:ilvl="1" w:tentative="1">
+      <w:start w:val="1"/>
+      <w:numFmt w:val="bullet"/>
+      <w:lvlText w:val="o"/>
+      <w:lvlJc w:val="left"/>
+      <w:pPr>
+        <w:tabs>
+          <w:tab w:val="num" w:pos="1440"/>
+        </w:tabs>
+        <w:ind w:left="1440" w:hanging="360"/>
+      </w:pPr>
+      <w:rPr>
+        <w:rFonts w:ascii="Courier New" w:hAnsi="Courier New" w:hint="default"/>
+        <w:sz w:val="20"/>
+      </w:rPr>
+    </w:lvl>
+    <w:lvl w:ilvl="2" w:tentative="1">
+      <w:start w:val="1"/>
+      <w:numFmt w:val="bullet"/>
+      <w:lvlText w:val=""/>
+      <w:lvlJc w:val="left"/>
+      <w:pPr>
+        <w:tabs>
+          <w:tab w:val="num" w:pos="2160"/>
+        </w:tabs>
+        <w:ind w:left="2160" w:hanging="360"/>
+      </w:pPr>
+      <w:rPr>
+        <w:rFonts w:ascii="Wingdings" w:hAnsi="Wingdings" w:hint="default"/>
+        <w:sz w:val="20"/>
+      </w:rPr>
+    </w:lvl>
+    <w:lvl w:ilvl="3" w:tentative="1">
+      <w:start w:val="1"/>
+      <w:numFmt w:val="bullet"/>
+      <w:lvlText w:val=""/>
+      <w:lvlJc w:val="left"/>
+      <w:pPr>
+        <w:tabs>
+          <w:tab w:val="num" w:pos="2880"/>
+        </w:tabs>
+        <w:ind w:left="2880" w:hanging="360"/>
+      </w:pPr>
+      <w:rPr>
+        <w:rFonts w:ascii="Wingdings" w:hAnsi="Wingdings" w:hint="default"/>
+        <w:sz w:val="20"/>
+      </w:rPr>
+    </w:lvl>
+    <w:lvl w:ilvl="4" w:tentative="1">
+      <w:start w:val="1"/>
+      <w:numFmt w:val="bullet"/>
+      <w:lvlText w:val=""/>
+      <w:lvlJc w:val="left"/>
+      <w:pPr>
+        <w:tabs>
+          <w:tab w:val="num" w:pos="3600"/>
+        </w:tabs>
+        <w:ind w:left="3600" w:hanging="360"/>
+      </w:pPr>
+      <w:rPr>
+        <w:rFonts w:ascii="Wingdings" w:hAnsi="Wingdings" w:hint="default"/>
+        <w:sz w:val="20"/>
+      </w:rPr>
+    </w:lvl>
+    <w:lvl w:ilvl="5" w:tentative="1">
+      <w:start w:val="1"/>
+      <w:numFmt w:val="bullet"/>
+      <w:lvlText w:val=""/>
+      <w:lvlJc w:val="left"/>
+      <w:pPr>
+        <w:tabs>
+          <w:tab w:val="num" w:pos="4320"/>
+        </w:tabs>
+        <w:ind w:left="4320" w:hanging="360"/>
+      </w:pPr>
+      <w:rPr>
+        <w:rFonts w:ascii="Wingdings" w:hAnsi="Wingdings" w:hint="default"/>
+        <w:sz w:val="20"/>
+      </w:rPr>
+    </w:lvl>
+    <w:lvl w:ilvl="6" w:tentative="1">
+      <w:start w:val="1"/>
+      <w:numFmt w:val="bullet"/>
+      <w:lvlText w:val=""/>
+      <w:lvlJc w:val="left"/>
+      <w:pPr>
+        <w:tabs>
+          <w:tab w:val="num" w:pos="5040"/>
+        </w:tabs>
+        <w:ind w:left="5040" w:hanging="360"/>
+      </w:pPr>
+      <w:rPr>
+        <w:rFonts w:ascii="Wingdings" w:hAnsi="Wingdings" w:hint="default"/>
+        <w:sz w:val="20"/>
+      </w:rPr>
+    </w:lvl>
+    <w:lvl w:ilvl="7" w:tentative="1">
+      <w:start w:val="1"/>
+      <w:numFmt w:val="bullet"/>
+      <w:lvlText w:val=""/>
+      <w:lvlJc w:val="left"/>
+      <w:pPr>
+        <w:tabs>
+          <w:tab w:val="num" w:pos="5760"/>
+        </w:tabs>
+        <w:ind w:left="5760" w:hanging="360"/>
+      </w:pPr>
+      <w:rPr>
+        <w:rFonts w:ascii="Wingdings" w:hAnsi="Wingdings" w:hint="default"/>
+        <w:sz w:val="20"/>
+      </w:rPr>
+    </w:lvl>
+    <w:lvl w:ilvl="8" w:tentative="1">
+      <w:start w:val="1"/>
+      <w:numFmt w:val="bullet"/>
+      <w:lvlText w:val=""/>
+      <w:lvlJc w:val="left"/>
+      <w:pPr>
+        <w:tabs>
+          <w:tab w:val="num" w:pos="6480"/>
+        </w:tabs>
+        <w:ind w:left="6480" w:hanging="360"/>
+      </w:pPr>
+      <w:rPr>
+        <w:rFonts w:ascii="Wingdings" w:hAnsi="Wingdings" w:hint="default"/>
+        <w:sz w:val="20"/>
+      </w:rPr>
+    </w:lvl>
+  </w:abstractNum>
+  <w:abstractNum w:abstractNumId="5" w15:restartNumberingAfterBreak="0">
     <w:nsid w:val="543E1384"/>
     <w:multiLevelType w:val="multilevel"/>
     <w:tmpl w:val="D050190C"/>
@@ -3094,7 +3216,7 @@
       </w:rPr>
     </w:lvl>
   </w:abstractNum>
-  <w:abstractNum w:abstractNumId="5" w15:restartNumberingAfterBreak="0">
+  <w:abstractNum w:abstractNumId="6" w15:restartNumberingAfterBreak="0">
     <w:nsid w:val="5AC33215"/>
     <w:multiLevelType w:val="multilevel"/>
     <w:tmpl w:val="3CF867E6"/>
@@ -3243,7 +3365,7 @@
       </w:rPr>
     </w:lvl>
   </w:abstractNum>
-  <w:abstractNum w:abstractNumId="6" w15:restartNumberingAfterBreak="0">
+  <w:abstractNum w:abstractNumId="7" w15:restartNumberingAfterBreak="0">
     <w:nsid w:val="67CD023F"/>
     <w:multiLevelType w:val="multilevel"/>
     <w:tmpl w:val="A15E2346"/>
@@ -3393,7 +3515,7 @@
     </w:lvl>
   </w:abstractNum>
   <w:num w:numId="1" w16cid:durableId="766652729">
-    <w:abstractNumId w:val="5"/>
+    <w:abstractNumId w:val="6"/>
   </w:num>
   <w:num w:numId="2" w16cid:durableId="1872498262">
     <w:abstractNumId w:val="2"/>
@@ -3402,16 +3524,19 @@
     <w:abstractNumId w:val="3"/>
   </w:num>
   <w:num w:numId="4" w16cid:durableId="1617329503">
-    <w:abstractNumId w:val="6"/>
+    <w:abstractNumId w:val="7"/>
   </w:num>
   <w:num w:numId="5" w16cid:durableId="2123331556">
     <w:abstractNumId w:val="0"/>
   </w:num>
   <w:num w:numId="6" w16cid:durableId="662052869">
-    <w:abstractNumId w:val="4"/>
+    <w:abstractNumId w:val="5"/>
   </w:num>
   <w:num w:numId="7" w16cid:durableId="451367138">
     <w:abstractNumId w:val="1"/>
+  </w:num>
+  <w:num w:numId="8" w16cid:durableId="2091265620">
+    <w:abstractNumId w:val="4"/>
   </w:num>
 </w:numbering>
 </file>
@@ -4333,7 +4458,6 @@
     <w:name w:val="Normal (Web)"/>
     <w:basedOn w:val="Normal"/>
     <w:uiPriority w:val="99"/>
-    <w:semiHidden/>
     <w:unhideWhenUsed/>
     <w:rsid w:val="00E57267"/>
     <w:pPr>
@@ -4383,6 +4507,29 @@
     <w:rPr>
       <w:i/>
       <w:iCs/>
+    </w:rPr>
+  </w:style>
+  <w:style w:type="character" w:styleId="Hyperlink">
+    <w:name w:val="Hyperlink"/>
+    <w:basedOn w:val="DefaultParagraphFont"/>
+    <w:uiPriority w:val="99"/>
+    <w:unhideWhenUsed/>
+    <w:rsid w:val="001F732D"/>
+    <w:rPr>
+      <w:color w:val="467886" w:themeColor="hyperlink"/>
+      <w:u w:val="single"/>
+    </w:rPr>
+  </w:style>
+  <w:style w:type="character" w:styleId="UnresolvedMention">
+    <w:name w:val="Unresolved Mention"/>
+    <w:basedOn w:val="DefaultParagraphFont"/>
+    <w:uiPriority w:val="99"/>
+    <w:semiHidden/>
+    <w:unhideWhenUsed/>
+    <w:rsid w:val="001F732D"/>
+    <w:rPr>
+      <w:color w:val="605E5C"/>
+      <w:shd w:val="clear" w:color="auto" w:fill="E1DFDD"/>
     </w:rPr>
   </w:style>
 </w:styles>

</xml_diff>